<commit_message>
Converted UX planning into jpgs
</commit_message>
<xml_diff>
--- a/Planning/user_needs_james.docx
+++ b/Planning/user_needs_james.docx
@@ -70,12 +70,13 @@
               <w:right w:val="single" w:sz="8" w:space="0" w:color="auto"/>
             </w:tcBorders>
             <w:shd w:val="clear" w:color="auto" w:fill="auto"/>
-            <w:vAlign w:val="bottom"/>
+            <w:vAlign w:val="center"/>
           </w:tcPr>
           <w:p>
             <w:pPr>
               <w:spacing w:line="0" w:lineRule="atLeast"/>
               <w:ind w:left="100"/>
+              <w:jc w:val="center"/>
               <w:rPr>
                 <w:rFonts w:ascii="Arial" w:eastAsia="Arial" w:hAnsi="Arial"/>
                 <w:b/>
@@ -117,12 +118,13 @@
               <w:right w:val="single" w:sz="8" w:space="0" w:color="auto"/>
             </w:tcBorders>
             <w:shd w:val="clear" w:color="auto" w:fill="auto"/>
-            <w:vAlign w:val="bottom"/>
+            <w:vAlign w:val="center"/>
           </w:tcPr>
           <w:p>
             <w:pPr>
               <w:spacing w:line="0" w:lineRule="atLeast"/>
               <w:ind w:left="80"/>
+              <w:jc w:val="center"/>
               <w:rPr>
                 <w:rFonts w:ascii="Arial" w:eastAsia="Arial" w:hAnsi="Arial"/>
                 <w:b/>
@@ -180,12 +182,13 @@
               <w:right w:val="single" w:sz="8" w:space="0" w:color="auto"/>
             </w:tcBorders>
             <w:shd w:val="clear" w:color="auto" w:fill="auto"/>
-            <w:vAlign w:val="bottom"/>
+            <w:vAlign w:val="center"/>
           </w:tcPr>
           <w:p>
             <w:pPr>
               <w:spacing w:line="0" w:lineRule="atLeast"/>
               <w:ind w:left="80"/>
+              <w:jc w:val="center"/>
               <w:rPr>
                 <w:rFonts w:ascii="Arial" w:eastAsia="Arial" w:hAnsi="Arial"/>
                 <w:b/>
@@ -232,11 +235,12 @@
               <w:right w:val="single" w:sz="8" w:space="0" w:color="auto"/>
             </w:tcBorders>
             <w:shd w:val="clear" w:color="auto" w:fill="auto"/>
-            <w:vAlign w:val="bottom"/>
-          </w:tcPr>
-          <w:p>
-            <w:pPr>
-              <w:spacing w:line="0" w:lineRule="atLeast"/>
+            <w:vAlign w:val="center"/>
+          </w:tcPr>
+          <w:p>
+            <w:pPr>
+              <w:spacing w:line="0" w:lineRule="atLeast"/>
+              <w:jc w:val="center"/>
               <w:rPr>
                 <w:rFonts w:ascii="Times New Roman" w:eastAsia="Times New Roman" w:hAnsi="Times New Roman"/>
                 <w:sz w:val="24"/>
@@ -259,11 +263,12 @@
               <w:right w:val="single" w:sz="8" w:space="0" w:color="auto"/>
             </w:tcBorders>
             <w:shd w:val="clear" w:color="auto" w:fill="auto"/>
-            <w:vAlign w:val="bottom"/>
-          </w:tcPr>
-          <w:p>
-            <w:pPr>
-              <w:spacing w:line="0" w:lineRule="atLeast"/>
+            <w:vAlign w:val="center"/>
+          </w:tcPr>
+          <w:p>
+            <w:pPr>
+              <w:spacing w:line="0" w:lineRule="atLeast"/>
+              <w:jc w:val="center"/>
               <w:rPr>
                 <w:rFonts w:ascii="Times New Roman" w:eastAsia="Times New Roman" w:hAnsi="Times New Roman"/>
                 <w:sz w:val="24"/>
@@ -286,11 +291,12 @@
               <w:right w:val="single" w:sz="8" w:space="0" w:color="auto"/>
             </w:tcBorders>
             <w:shd w:val="clear" w:color="auto" w:fill="auto"/>
-            <w:vAlign w:val="bottom"/>
-          </w:tcPr>
-          <w:p>
-            <w:pPr>
-              <w:spacing w:line="0" w:lineRule="atLeast"/>
+            <w:vAlign w:val="center"/>
+          </w:tcPr>
+          <w:p>
+            <w:pPr>
+              <w:spacing w:line="0" w:lineRule="atLeast"/>
+              <w:jc w:val="center"/>
               <w:rPr>
                 <w:rFonts w:ascii="Times New Roman" w:eastAsia="Times New Roman" w:hAnsi="Times New Roman"/>
                 <w:sz w:val="24"/>
@@ -319,11 +325,12 @@
               <w:right w:val="single" w:sz="8" w:space="0" w:color="auto"/>
             </w:tcBorders>
             <w:shd w:val="clear" w:color="auto" w:fill="auto"/>
-            <w:vAlign w:val="bottom"/>
-          </w:tcPr>
-          <w:p>
-            <w:pPr>
-              <w:spacing w:line="0" w:lineRule="atLeast"/>
+            <w:vAlign w:val="center"/>
+          </w:tcPr>
+          <w:p>
+            <w:pPr>
+              <w:spacing w:line="0" w:lineRule="atLeast"/>
+              <w:jc w:val="center"/>
               <w:rPr>
                 <w:rFonts w:ascii="Times New Roman" w:eastAsia="Times New Roman" w:hAnsi="Times New Roman"/>
                 <w:sz w:val="24"/>
@@ -346,11 +353,12 @@
               <w:right w:val="single" w:sz="8" w:space="0" w:color="auto"/>
             </w:tcBorders>
             <w:shd w:val="clear" w:color="auto" w:fill="auto"/>
-            <w:vAlign w:val="bottom"/>
-          </w:tcPr>
-          <w:p>
-            <w:pPr>
-              <w:spacing w:line="0" w:lineRule="atLeast"/>
+            <w:vAlign w:val="center"/>
+          </w:tcPr>
+          <w:p>
+            <w:pPr>
+              <w:spacing w:line="0" w:lineRule="atLeast"/>
+              <w:jc w:val="center"/>
               <w:rPr>
                 <w:rFonts w:ascii="Times New Roman" w:eastAsia="Times New Roman" w:hAnsi="Times New Roman"/>
                 <w:sz w:val="24"/>
@@ -373,11 +381,12 @@
               <w:right w:val="single" w:sz="8" w:space="0" w:color="auto"/>
             </w:tcBorders>
             <w:shd w:val="clear" w:color="auto" w:fill="auto"/>
-            <w:vAlign w:val="bottom"/>
-          </w:tcPr>
-          <w:p>
-            <w:pPr>
-              <w:spacing w:line="0" w:lineRule="atLeast"/>
+            <w:vAlign w:val="center"/>
+          </w:tcPr>
+          <w:p>
+            <w:pPr>
+              <w:spacing w:line="0" w:lineRule="atLeast"/>
+              <w:jc w:val="center"/>
               <w:rPr>
                 <w:rFonts w:ascii="Times New Roman" w:eastAsia="Times New Roman" w:hAnsi="Times New Roman"/>
                 <w:sz w:val="24"/>
@@ -406,11 +415,12 @@
               <w:right w:val="single" w:sz="8" w:space="0" w:color="auto"/>
             </w:tcBorders>
             <w:shd w:val="clear" w:color="auto" w:fill="auto"/>
-            <w:vAlign w:val="bottom"/>
-          </w:tcPr>
-          <w:p>
-            <w:pPr>
-              <w:spacing w:line="0" w:lineRule="atLeast"/>
+            <w:vAlign w:val="center"/>
+          </w:tcPr>
+          <w:p>
+            <w:pPr>
+              <w:spacing w:line="0" w:lineRule="atLeast"/>
+              <w:jc w:val="center"/>
               <w:rPr>
                 <w:rFonts w:ascii="Times New Roman" w:eastAsia="Times New Roman" w:hAnsi="Times New Roman"/>
                 <w:sz w:val="24"/>
@@ -433,11 +443,12 @@
               <w:right w:val="single" w:sz="8" w:space="0" w:color="auto"/>
             </w:tcBorders>
             <w:shd w:val="clear" w:color="auto" w:fill="auto"/>
-            <w:vAlign w:val="bottom"/>
-          </w:tcPr>
-          <w:p>
-            <w:pPr>
-              <w:spacing w:line="0" w:lineRule="atLeast"/>
+            <w:vAlign w:val="center"/>
+          </w:tcPr>
+          <w:p>
+            <w:pPr>
+              <w:spacing w:line="0" w:lineRule="atLeast"/>
+              <w:jc w:val="center"/>
               <w:rPr>
                 <w:rFonts w:ascii="Times New Roman" w:eastAsia="Times New Roman" w:hAnsi="Times New Roman"/>
                 <w:sz w:val="24"/>
@@ -460,22 +471,23 @@
               <w:right w:val="single" w:sz="8" w:space="0" w:color="auto"/>
             </w:tcBorders>
             <w:shd w:val="clear" w:color="auto" w:fill="auto"/>
-            <w:vAlign w:val="bottom"/>
-          </w:tcPr>
-          <w:p>
-            <w:pPr>
-              <w:spacing w:line="0" w:lineRule="atLeast"/>
-              <w:rPr>
-                <w:rFonts w:ascii="Times New Roman" w:eastAsia="Times New Roman" w:hAnsi="Times New Roman"/>
-                <w:sz w:val="24"/>
-              </w:rPr>
-            </w:pPr>
-            <w:r>
-              <w:rPr>
-                <w:rFonts w:ascii="Times New Roman" w:eastAsia="Times New Roman" w:hAnsi="Times New Roman"/>
-                <w:sz w:val="24"/>
-              </w:rPr>
-              <w:t xml:space="preserve">I can have a savings goal to work towards </w:t>
+            <w:vAlign w:val="center"/>
+          </w:tcPr>
+          <w:p>
+            <w:pPr>
+              <w:spacing w:line="0" w:lineRule="atLeast"/>
+              <w:jc w:val="center"/>
+              <w:rPr>
+                <w:rFonts w:ascii="Times New Roman" w:eastAsia="Times New Roman" w:hAnsi="Times New Roman"/>
+                <w:sz w:val="24"/>
+              </w:rPr>
+            </w:pPr>
+            <w:r>
+              <w:rPr>
+                <w:rFonts w:ascii="Times New Roman" w:eastAsia="Times New Roman" w:hAnsi="Times New Roman"/>
+                <w:sz w:val="24"/>
+              </w:rPr>
+              <w:t>I can have a savings goal to work towards</w:t>
             </w:r>
           </w:p>
         </w:tc>

</xml_diff>